<commit_message>
atualizacao do doc para o professor
atualizacao do doc para o professor
</commit_message>
<xml_diff>
--- a/WebJava/src/docs/ReadMeProfessor.docx
+++ b/WebJava/src/docs/ReadMeProfessor.docx
@@ -190,19 +190,11 @@
         </w:rPr>
         <w:t xml:space="preserve">de </w:t>
       </w:r>
-      <w:proofErr w:type="spellStart"/>
-      <w:r>
-        <w:rPr>
-          <w:lang w:val="pt-BR"/>
-        </w:rPr>
-        <w:t>ponto</w:t>
-      </w:r>
-      <w:proofErr w:type="spellEnd"/>
-      <w:r>
-        <w:rPr>
-          <w:lang w:val="pt-BR"/>
-        </w:rPr>
-        <w:t xml:space="preserve"> para os funcionários da empresa GAMA.</w:t>
+      <w:r>
+        <w:rPr>
+          <w:lang w:val="pt-BR"/>
+        </w:rPr>
+        <w:t>ponto para os funcionários da empresa GAMA.</w:t>
       </w:r>
     </w:p>
     <w:p>
@@ -216,21 +208,7 @@
         <w:rPr>
           <w:lang w:val="pt-BR"/>
         </w:rPr>
-        <w:t xml:space="preserve">Esse sistema deverá estar disponível para todos os funcionários ativos a partir de entrada por </w:t>
-      </w:r>
-      <w:proofErr w:type="spellStart"/>
-      <w:r>
-        <w:rPr>
-          <w:lang w:val="pt-BR"/>
-        </w:rPr>
-        <w:t>login</w:t>
-      </w:r>
-      <w:proofErr w:type="spellEnd"/>
-      <w:r>
-        <w:rPr>
-          <w:lang w:val="pt-BR"/>
-        </w:rPr>
-        <w:t xml:space="preserve"> e senha.</w:t>
+        <w:t>Esse sistema deverá estar disponível para todos os funcionários ativos a partir de entrada por login e senha.</w:t>
       </w:r>
     </w:p>
     <w:p>
@@ -308,21 +286,7 @@
             <w:rPr>
               <w:lang w:val="pt-BR"/>
             </w:rPr>
-            <w:t xml:space="preserve">senvolver um sistema web utilizando a linguagem </w:t>
-          </w:r>
-          <w:proofErr w:type="spellStart"/>
-          <w:r>
-            <w:rPr>
-              <w:lang w:val="pt-BR"/>
-            </w:rPr>
-            <w:t>java</w:t>
-          </w:r>
-          <w:proofErr w:type="spellEnd"/>
-          <w:r>
-            <w:rPr>
-              <w:lang w:val="pt-BR"/>
-            </w:rPr>
-            <w:t xml:space="preserve"> 8</w:t>
+            <w:t>senvolver um sistema web utilizando a linguagem java 8</w:t>
           </w:r>
         </w:sdtContent>
       </w:sdt>
@@ -442,16 +406,101 @@
         <w:rPr>
           <w:lang w:val="pt-BR"/>
         </w:rPr>
-        <w:t xml:space="preserve"> utilizando </w:t>
-      </w:r>
-      <w:proofErr w:type="spellStart"/>
-      <w:r>
-        <w:rPr>
-          <w:lang w:val="pt-BR"/>
-        </w:rPr>
-        <w:t>java</w:t>
-      </w:r>
-      <w:proofErr w:type="spellEnd"/>
+        <w:t xml:space="preserve"> utilizando java.</w:t>
+      </w:r>
+    </w:p>
+    <w:p>
+      <w:pPr>
+        <w:pStyle w:val="ttulo2"/>
+        <w:rPr>
+          <w:lang w:val="pt-BR"/>
+        </w:rPr>
+      </w:pPr>
+      <w:r>
+        <w:rPr>
+          <w:lang w:val="pt-BR"/>
+        </w:rPr>
+        <w:t>Abordagem técnica/de projeto</w:t>
+      </w:r>
+    </w:p>
+    <w:p>
+      <w:pPr>
+        <w:rPr>
+          <w:lang w:val="pt-BR"/>
+        </w:rPr>
+      </w:pPr>
+      <w:r>
+        <w:rPr>
+          <w:lang w:val="pt-BR"/>
+        </w:rPr>
+        <w:t>C</w:t>
+      </w:r>
+      <w:r>
+        <w:rPr>
+          <w:lang w:val="pt-BR"/>
+        </w:rPr>
+        <w:t>onstruir uma estrutura web, utilizando JSP</w:t>
+      </w:r>
+      <w:r>
+        <w:rPr>
+          <w:lang w:val="pt-BR"/>
+        </w:rPr>
+        <w:t xml:space="preserve">, HTML, Frameworks: JQuery e Bootstrap </w:t>
+      </w:r>
+      <w:r>
+        <w:rPr>
+          <w:lang w:val="pt-BR"/>
+        </w:rPr>
+        <w:t xml:space="preserve">para </w:t>
+      </w:r>
+      <w:r>
+        <w:rPr>
+          <w:lang w:val="pt-BR"/>
+        </w:rPr>
+        <w:t>desenvolver o front-end</w:t>
+      </w:r>
+      <w:r>
+        <w:rPr>
+          <w:lang w:val="pt-BR"/>
+        </w:rPr>
+        <w:t xml:space="preserve">. </w:t>
+      </w:r>
+      <w:r>
+        <w:rPr>
+          <w:lang w:val="pt-BR"/>
+        </w:rPr>
+        <w:t xml:space="preserve">No banck-end iremos usar Servlet, </w:t>
+      </w:r>
+      <w:r>
+        <w:rPr>
+          <w:lang w:val="pt-BR"/>
+        </w:rPr>
+        <w:t>c</w:t>
+      </w:r>
+      <w:r>
+        <w:rPr>
+          <w:lang w:val="pt-BR"/>
+        </w:rPr>
+        <w:t>lasses DAO</w:t>
+      </w:r>
+      <w:r>
+        <w:rPr>
+          <w:lang w:val="pt-BR"/>
+        </w:rPr>
+        <w:t xml:space="preserve"> e entities </w:t>
+      </w:r>
+      <w:r>
+        <w:rPr>
+          <w:lang w:val="pt-BR"/>
+        </w:rPr>
+        <w:t>utilizando o framework Hibernate</w:t>
+      </w:r>
+      <w:r>
+        <w:rPr>
+          <w:lang w:val="pt-BR"/>
+        </w:rPr>
+        <w:t xml:space="preserve"> 5</w:t>
+      </w:r>
       <w:r>
         <w:rPr>
           <w:lang w:val="pt-BR"/>
@@ -461,183 +510,6 @@
     </w:p>
     <w:p>
       <w:pPr>
-        <w:pStyle w:val="ttulo2"/>
-        <w:rPr>
-          <w:lang w:val="pt-BR"/>
-        </w:rPr>
-      </w:pPr>
-      <w:r>
-        <w:rPr>
-          <w:lang w:val="pt-BR"/>
-        </w:rPr>
-        <w:t>Abordagem técnica/de projeto</w:t>
-      </w:r>
-    </w:p>
-    <w:p>
-      <w:pPr>
-        <w:rPr>
-          <w:lang w:val="pt-BR"/>
-        </w:rPr>
-      </w:pPr>
-      <w:r>
-        <w:rPr>
-          <w:lang w:val="pt-BR"/>
-        </w:rPr>
-        <w:t>C</w:t>
-      </w:r>
-      <w:r>
-        <w:rPr>
-          <w:lang w:val="pt-BR"/>
-        </w:rPr>
-        <w:t>onstruir uma estrutura web, utilizando JSP</w:t>
-      </w:r>
-      <w:r>
-        <w:rPr>
-          <w:lang w:val="pt-BR"/>
-        </w:rPr>
-        <w:t xml:space="preserve">, HTML, Frameworks: </w:t>
-      </w:r>
-      <w:proofErr w:type="spellStart"/>
-      <w:r>
-        <w:rPr>
-          <w:lang w:val="pt-BR"/>
-        </w:rPr>
-        <w:t>JQuery</w:t>
-      </w:r>
-      <w:proofErr w:type="spellEnd"/>
-      <w:r>
-        <w:rPr>
-          <w:lang w:val="pt-BR"/>
-        </w:rPr>
-        <w:t xml:space="preserve"> e </w:t>
-      </w:r>
-      <w:proofErr w:type="spellStart"/>
-      <w:r>
-        <w:rPr>
-          <w:lang w:val="pt-BR"/>
-        </w:rPr>
-        <w:t>Bootstrap</w:t>
-      </w:r>
-      <w:proofErr w:type="spellEnd"/>
-      <w:r>
-        <w:rPr>
-          <w:lang w:val="pt-BR"/>
-        </w:rPr>
-        <w:t xml:space="preserve"> </w:t>
-      </w:r>
-      <w:r>
-        <w:rPr>
-          <w:lang w:val="pt-BR"/>
-        </w:rPr>
-        <w:t xml:space="preserve">para </w:t>
-      </w:r>
-      <w:r>
-        <w:rPr>
-          <w:lang w:val="pt-BR"/>
-        </w:rPr>
-        <w:t>desenvolver o front-end</w:t>
-      </w:r>
-      <w:r>
-        <w:rPr>
-          <w:lang w:val="pt-BR"/>
-        </w:rPr>
-        <w:t xml:space="preserve">. </w:t>
-      </w:r>
-      <w:r>
-        <w:rPr>
-          <w:lang w:val="pt-BR"/>
-        </w:rPr>
-        <w:t xml:space="preserve">No </w:t>
-      </w:r>
-      <w:proofErr w:type="spellStart"/>
-      <w:r>
-        <w:rPr>
-          <w:lang w:val="pt-BR"/>
-        </w:rPr>
-        <w:t>banck-end</w:t>
-      </w:r>
-      <w:proofErr w:type="spellEnd"/>
-      <w:r>
-        <w:rPr>
-          <w:lang w:val="pt-BR"/>
-        </w:rPr>
-        <w:t xml:space="preserve"> iremos usar </w:t>
-      </w:r>
-      <w:proofErr w:type="spellStart"/>
-      <w:r>
-        <w:rPr>
-          <w:lang w:val="pt-BR"/>
-        </w:rPr>
-        <w:t>Servlet</w:t>
-      </w:r>
-      <w:proofErr w:type="spellEnd"/>
-      <w:r>
-        <w:rPr>
-          <w:lang w:val="pt-BR"/>
-        </w:rPr>
-        <w:t xml:space="preserve">, </w:t>
-      </w:r>
-      <w:r>
-        <w:rPr>
-          <w:lang w:val="pt-BR"/>
-        </w:rPr>
-        <w:t>c</w:t>
-      </w:r>
-      <w:r>
-        <w:rPr>
-          <w:lang w:val="pt-BR"/>
-        </w:rPr>
-        <w:t>lasses DAO</w:t>
-      </w:r>
-      <w:r>
-        <w:rPr>
-          <w:lang w:val="pt-BR"/>
-        </w:rPr>
-        <w:t xml:space="preserve"> e </w:t>
-      </w:r>
-      <w:proofErr w:type="spellStart"/>
-      <w:r>
-        <w:rPr>
-          <w:lang w:val="pt-BR"/>
-        </w:rPr>
-        <w:t>entities</w:t>
-      </w:r>
-      <w:proofErr w:type="spellEnd"/>
-      <w:r>
-        <w:rPr>
-          <w:lang w:val="pt-BR"/>
-        </w:rPr>
-        <w:t xml:space="preserve"> </w:t>
-      </w:r>
-      <w:r>
-        <w:rPr>
-          <w:lang w:val="pt-BR"/>
-        </w:rPr>
-        <w:t xml:space="preserve">utilizando o framework </w:t>
-      </w:r>
-      <w:proofErr w:type="spellStart"/>
-      <w:r>
-        <w:rPr>
-          <w:lang w:val="pt-BR"/>
-        </w:rPr>
-        <w:t>Hibernate</w:t>
-      </w:r>
-      <w:proofErr w:type="spellEnd"/>
-      <w:r>
-        <w:rPr>
-          <w:lang w:val="pt-BR"/>
-        </w:rPr>
-        <w:t xml:space="preserve"> 5</w:t>
-      </w:r>
-      <w:r>
-        <w:rPr>
-          <w:lang w:val="pt-BR"/>
-        </w:rPr>
-        <w:t>.</w:t>
-      </w:r>
-    </w:p>
-    <w:p>
-      <w:pPr>
         <w:rPr>
           <w:lang w:val="pt-BR"/>
         </w:rPr>
@@ -695,96 +567,32 @@
         <w:rPr>
           <w:lang w:val="pt-BR"/>
         </w:rPr>
-        <w:t xml:space="preserve">A aplicação irá rodar no </w:t>
-      </w:r>
-      <w:proofErr w:type="spellStart"/>
-      <w:r>
-        <w:rPr>
-          <w:lang w:val="pt-BR"/>
-        </w:rPr>
-        <w:t>Tomcat</w:t>
-      </w:r>
-      <w:proofErr w:type="spellEnd"/>
-      <w:r>
-        <w:rPr>
-          <w:lang w:val="pt-BR"/>
-        </w:rPr>
-        <w:t xml:space="preserve"> 8 e utilizará o Java 8. O banco de dados será </w:t>
-      </w:r>
-      <w:proofErr w:type="spellStart"/>
-      <w:r>
-        <w:rPr>
-          <w:lang w:val="pt-BR"/>
-        </w:rPr>
-        <w:t>PostgreSQL</w:t>
-      </w:r>
-      <w:proofErr w:type="spellEnd"/>
-      <w:r>
-        <w:rPr>
-          <w:lang w:val="pt-BR"/>
-        </w:rPr>
-        <w:t xml:space="preserve">. A versão do </w:t>
-      </w:r>
-      <w:proofErr w:type="spellStart"/>
-      <w:r>
-        <w:rPr>
-          <w:lang w:val="pt-BR"/>
-        </w:rPr>
-        <w:t>Hibernate</w:t>
-      </w:r>
-      <w:proofErr w:type="spellEnd"/>
-      <w:r>
-        <w:rPr>
-          <w:lang w:val="pt-BR"/>
-        </w:rPr>
-        <w:t xml:space="preserve"> é 5. </w:t>
-      </w:r>
-      <w:r>
-        <w:rPr>
-          <w:lang w:val="pt-BR"/>
-        </w:rPr>
-        <w:t xml:space="preserve">O ambiente de desenvolvimento é o eclipse utilizando o </w:t>
-      </w:r>
-      <w:proofErr w:type="spellStart"/>
-      <w:r>
-        <w:rPr>
-          <w:lang w:val="pt-BR"/>
-        </w:rPr>
-        <w:t>Maven</w:t>
-      </w:r>
-      <w:proofErr w:type="spellEnd"/>
-      <w:r>
-        <w:rPr>
-          <w:lang w:val="pt-BR"/>
-        </w:rPr>
-        <w:t>.</w:t>
-      </w:r>
-    </w:p>
-    <w:p>
-      <w:pPr>
-        <w:rPr>
-          <w:lang w:val="pt-BR"/>
-        </w:rPr>
-      </w:pPr>
-      <w:r>
-        <w:rPr>
-          <w:lang w:val="pt-BR"/>
-        </w:rPr>
-        <w:t xml:space="preserve">Estrutura </w:t>
-      </w:r>
-      <w:proofErr w:type="spellStart"/>
-      <w:r>
-        <w:rPr>
-          <w:lang w:val="pt-BR"/>
-        </w:rPr>
-        <w:t>back-end</w:t>
-      </w:r>
-      <w:proofErr w:type="spellEnd"/>
-      <w:r>
-        <w:rPr>
-          <w:lang w:val="pt-BR"/>
-        </w:rPr>
-        <w:t>:</w:t>
+        <w:t>A aplicação irá rodar no Tomcat 8 e utilizará o Java 8. O banco de dados será PostgreSQL</w:t>
+      </w:r>
+      <w:r>
+        <w:rPr>
+          <w:lang w:val="pt-BR"/>
+        </w:rPr>
+        <w:t xml:space="preserve">. A versão do Hibernate é 5. </w:t>
+      </w:r>
+      <w:r>
+        <w:rPr>
+          <w:lang w:val="pt-BR"/>
+        </w:rPr>
+        <w:t>O ambiente de desenvolvimento é o eclipse utilizando o Maven.</w:t>
+      </w:r>
+    </w:p>
+    <w:p>
+      <w:pPr>
+        <w:rPr>
+          <w:lang w:val="pt-BR"/>
+        </w:rPr>
+      </w:pPr>
+      <w:r>
+        <w:rPr>
+          <w:lang w:val="pt-BR"/>
+        </w:rPr>
+        <w:t>Estrutura back-end:</w:t>
       </w:r>
     </w:p>
     <w:p>
@@ -859,16 +667,8 @@
         <w:rPr>
           <w:lang w:val="pt-BR"/>
         </w:rPr>
-        <w:t>Estrutura front-</w:t>
-      </w:r>
-      <w:proofErr w:type="spellStart"/>
-      <w:r>
-        <w:rPr>
-          <w:lang w:val="pt-BR"/>
-        </w:rPr>
-        <w:t>end</w:t>
-      </w:r>
-      <w:proofErr w:type="spellEnd"/>
+        <w:t>Estrutura front-end</w:t>
+      </w:r>
     </w:p>
     <w:p>
       <w:pPr>
@@ -947,6 +747,7 @@
     </w:p>
     <w:p>
       <w:pPr>
+        <w:ind w:firstLine="720"/>
         <w:rPr>
           <w:lang w:val="pt-BR"/>
         </w:rPr>
@@ -1047,14 +848,12 @@
           <w:lang w:val="pt-BR"/>
         </w:rPr>
       </w:pPr>
-      <w:proofErr w:type="spellStart"/>
       <w:r>
         <w:rPr>
           <w:lang w:val="pt-BR"/>
         </w:rPr>
         <w:t>Login</w:t>
       </w:r>
-      <w:proofErr w:type="spellEnd"/>
     </w:p>
     <w:p>
       <w:pPr>
@@ -1423,7 +1222,7 @@
                             <w:rPr>
                               <w:lang w:val="pt-BR"/>
                             </w:rPr>
-                            <w:t>1</w:t>
+                            <w:t>3</w:t>
                           </w:r>
                           <w:r>
                             <w:rPr>
@@ -1490,7 +1289,7 @@
                       <w:rPr>
                         <w:lang w:val="pt-BR"/>
                       </w:rPr>
-                      <w:t>1</w:t>
+                      <w:t>3</w:t>
                     </w:r>
                     <w:r>
                       <w:rPr>
@@ -2752,8 +2551,8 @@
   <w:rsids>
     <w:rsidRoot w:val="0035407B"/>
     <w:rsid w:val="0035407B"/>
-    <w:rsid w:val="005502AF"/>
     <w:rsid w:val="005E2676"/>
+    <w:rsid w:val="00B4601A"/>
     <w:rsid w:val="00D8114B"/>
   </w:rsids>
   <m:mathPr>
@@ -3515,7 +3314,7 @@
 </file>
 
 <file path=customXml/itemProps2.xml><?xml version="1.0" encoding="utf-8"?>
-<ds:datastoreItem xmlns:ds="http://schemas.openxmlformats.org/officeDocument/2006/customXml" ds:itemID="{8F924197-A87F-41C7-8CEA-173018581AA2}">
+<ds:datastoreItem xmlns:ds="http://schemas.openxmlformats.org/officeDocument/2006/customXml" ds:itemID="{0D1C7D8A-0751-4936-9545-33C04395B99F}">
   <ds:schemaRefs>
     <ds:schemaRef ds:uri="http://schemas.openxmlformats.org/officeDocument/2006/bibliography"/>
   </ds:schemaRefs>

</xml_diff>